<commit_message>
insert y delete hechos
</commit_message>
<xml_diff>
--- a/DAW-DUAL-UF1-Pt04_part1.docx
+++ b/DAW-DUAL-UF1-Pt04_part1.docx
@@ -55,7 +55,7 @@
       <w:sdtContent>
         <w:p>
           <w:pPr>
-            <w:pStyle w:val="TtoldelIDC"/>
+            <w:pStyle w:val="TtuloTDC"/>
           </w:pPr>
           <w:r>
             <w:t>Índex de continguts</w:t>
@@ -70,7 +70,7 @@
         </w:p>
         <w:p>
           <w:pPr>
-            <w:pStyle w:val="IDC3"/>
+            <w:pStyle w:val="TDC3"/>
             <w:tabs>
               <w:tab w:val="right" w:leader="dot" w:pos="9346"/>
             </w:tabs>
@@ -103,14 +103,14 @@
           <w:hyperlink w:anchor="_Toc148196442" w:history="1">
             <w:r>
               <w:rPr>
-                <w:rStyle w:val="Enlla"/>
+                <w:rStyle w:val="Hipervnculo"/>
                 <w:noProof/>
               </w:rPr>
               <w:t xml:space="preserve">Part bàsica </w:t>
             </w:r>
             <w:r>
               <w:rPr>
-                <w:rStyle w:val="Enlla"/>
+                <w:rStyle w:val="Hipervnculo"/>
                 <w:strike/>
                 <w:noProof/>
               </w:rPr>
@@ -168,7 +168,7 @@
         </w:p>
         <w:p>
           <w:pPr>
-            <w:pStyle w:val="IDC3"/>
+            <w:pStyle w:val="TDC3"/>
             <w:tabs>
               <w:tab w:val="right" w:leader="dot" w:pos="9346"/>
             </w:tabs>
@@ -181,7 +181,7 @@
           <w:hyperlink w:anchor="_Toc148196443" w:history="1">
             <w:r>
               <w:rPr>
-                <w:rStyle w:val="Enlla"/>
+                <w:rStyle w:val="Hipervnculo"/>
                 <w:strike/>
                 <w:noProof/>
               </w:rPr>
@@ -239,7 +239,7 @@
         </w:p>
         <w:p>
           <w:pPr>
-            <w:pStyle w:val="IDC3"/>
+            <w:pStyle w:val="TDC3"/>
             <w:tabs>
               <w:tab w:val="right" w:leader="dot" w:pos="9346"/>
             </w:tabs>
@@ -252,7 +252,7 @@
           <w:hyperlink w:anchor="_Toc148196444" w:history="1">
             <w:r>
               <w:rPr>
-                <w:rStyle w:val="Enlla"/>
+                <w:rStyle w:val="Hipervnculo"/>
                 <w:strike/>
                 <w:noProof/>
               </w:rPr>
@@ -310,7 +310,7 @@
         </w:p>
         <w:p>
           <w:pPr>
-            <w:pStyle w:val="IDC3"/>
+            <w:pStyle w:val="TDC3"/>
             <w:tabs>
               <w:tab w:val="right" w:leader="dot" w:pos="9346"/>
             </w:tabs>
@@ -323,7 +323,7 @@
           <w:hyperlink w:anchor="_Toc148196445" w:history="1">
             <w:r>
               <w:rPr>
-                <w:rStyle w:val="Enlla"/>
+                <w:rStyle w:val="Hipervnculo"/>
                 <w:noProof/>
               </w:rPr>
               <w:t>Requeriments per a ser avaluada</w:t>
@@ -380,7 +380,7 @@
         </w:p>
         <w:p>
           <w:pPr>
-            <w:pStyle w:val="IDC3"/>
+            <w:pStyle w:val="TDC3"/>
             <w:tabs>
               <w:tab w:val="right" w:leader="dot" w:pos="9346"/>
             </w:tabs>
@@ -393,7 +393,7 @@
           <w:hyperlink w:anchor="_Toc148196446" w:history="1">
             <w:r>
               <w:rPr>
-                <w:rStyle w:val="Enlla"/>
+                <w:rStyle w:val="Hipervnculo"/>
                 <w:rFonts w:cs="Arial"/>
                 <w:noProof/>
               </w:rPr>
@@ -451,7 +451,7 @@
         </w:p>
         <w:p>
           <w:pPr>
-            <w:pStyle w:val="IDC3"/>
+            <w:pStyle w:val="TDC3"/>
             <w:tabs>
               <w:tab w:val="right" w:leader="dot" w:pos="9346"/>
             </w:tabs>
@@ -464,7 +464,7 @@
           <w:hyperlink w:anchor="_Toc148196447" w:history="1">
             <w:r>
               <w:rPr>
-                <w:rStyle w:val="Enlla"/>
+                <w:rStyle w:val="Hipervnculo"/>
                 <w:noProof/>
               </w:rPr>
               <w:t>Lliurament</w:t>
@@ -546,12 +546,12 @@
     </w:p>
     <w:p>
       <w:pPr>
-        <w:pStyle w:val="Ttol3"/>
-      </w:pPr>
-    </w:p>
-    <w:p>
-      <w:pPr>
-        <w:pStyle w:val="Ttol3"/>
+        <w:pStyle w:val="Ttulo3"/>
+      </w:pPr>
+    </w:p>
+    <w:p>
+      <w:pPr>
+        <w:pStyle w:val="Ttulo3"/>
       </w:pPr>
       <w:bookmarkStart w:id="0" w:name="_Toc148196442"/>
       <w:r>
@@ -567,7 +567,7 @@
     </w:p>
     <w:p>
       <w:pPr>
-        <w:pStyle w:val="Pargrafdellista"/>
+        <w:pStyle w:val="Prrafodelista"/>
         <w:numPr>
           <w:ilvl w:val="0"/>
           <w:numId w:val="2"/>
@@ -578,20 +578,22 @@
           <w:rFonts w:ascii="Arial" w:hAnsi="Arial" w:cs="Arial"/>
           <w:bCs/>
           <w:iCs/>
-        </w:rPr>
-      </w:pPr>
-      <w:r>
-        <w:rPr>
-          <w:rFonts w:ascii="Arial" w:hAnsi="Arial" w:cs="Arial"/>
-          <w:bCs/>
-          <w:iCs/>
+          <w:highlight w:val="darkGray"/>
+        </w:rPr>
+      </w:pPr>
+      <w:r>
+        <w:rPr>
+          <w:rFonts w:ascii="Arial" w:hAnsi="Arial" w:cs="Arial"/>
+          <w:bCs/>
+          <w:iCs/>
+          <w:highlight w:val="darkGray"/>
         </w:rPr>
         <w:t>En obrir el web sortiran tots els articles de forma pública sense excepció i sense opció d’inserir, editar o eliminar articles.</w:t>
       </w:r>
     </w:p>
     <w:p>
       <w:pPr>
-        <w:pStyle w:val="Pargrafdellista"/>
+        <w:pStyle w:val="Prrafodelista"/>
         <w:numPr>
           <w:ilvl w:val="0"/>
           <w:numId w:val="2"/>
@@ -602,13 +604,15 @@
           <w:rFonts w:ascii="Arial" w:hAnsi="Arial" w:cs="Arial"/>
           <w:bCs/>
           <w:iCs/>
-        </w:rPr>
-      </w:pPr>
-      <w:r>
-        <w:rPr>
-          <w:rFonts w:ascii="Arial" w:hAnsi="Arial" w:cs="Arial"/>
-          <w:bCs/>
-          <w:iCs/>
+          <w:highlight w:val="darkGray"/>
+        </w:rPr>
+      </w:pPr>
+      <w:r>
+        <w:rPr>
+          <w:rFonts w:ascii="Arial" w:hAnsi="Arial" w:cs="Arial"/>
+          <w:bCs/>
+          <w:iCs/>
+          <w:highlight w:val="darkGray"/>
         </w:rPr>
         <w:t xml:space="preserve">A la mateixa pàgina principal trobarem una opció per a </w:t>
       </w:r>
@@ -618,6 +622,7 @@
           <w:rFonts w:ascii="Arial" w:hAnsi="Arial" w:cs="Arial"/>
           <w:bCs/>
           <w:iCs/>
+          <w:highlight w:val="darkGray"/>
         </w:rPr>
         <w:t>logar-se</w:t>
       </w:r>
@@ -627,13 +632,14 @@
           <w:rFonts w:ascii="Arial" w:hAnsi="Arial" w:cs="Arial"/>
           <w:bCs/>
           <w:iCs/>
+          <w:highlight w:val="darkGray"/>
         </w:rPr>
         <w:t xml:space="preserve"> o enregistrar-se.</w:t>
       </w:r>
     </w:p>
     <w:p>
       <w:pPr>
-        <w:pStyle w:val="Pargrafdellista"/>
+        <w:pStyle w:val="Prrafodelista"/>
         <w:numPr>
           <w:ilvl w:val="0"/>
           <w:numId w:val="2"/>
@@ -657,7 +663,7 @@
     </w:p>
     <w:p>
       <w:pPr>
-        <w:pStyle w:val="Pargrafdellista"/>
+        <w:pStyle w:val="Prrafodelista"/>
         <w:numPr>
           <w:ilvl w:val="0"/>
           <w:numId w:val="2"/>
@@ -668,20 +674,22 @@
           <w:rFonts w:ascii="Arial" w:hAnsi="Arial" w:cs="Arial"/>
           <w:bCs/>
           <w:iCs/>
-        </w:rPr>
-      </w:pPr>
-      <w:r>
-        <w:rPr>
-          <w:rFonts w:ascii="Arial" w:hAnsi="Arial" w:cs="Arial"/>
-          <w:bCs/>
-          <w:iCs/>
+          <w:highlight w:val="darkGray"/>
+        </w:rPr>
+      </w:pPr>
+      <w:r>
+        <w:rPr>
+          <w:rFonts w:ascii="Arial" w:hAnsi="Arial" w:cs="Arial"/>
+          <w:bCs/>
+          <w:iCs/>
+          <w:highlight w:val="darkGray"/>
         </w:rPr>
         <w:t>S’haurà de comprovar si l’usuari ja existeix en qualsevol dels dos casos (inici sessió o registrar-se) i validar la contrasenya demanant-la dues vegades (registrar-se).</w:t>
       </w:r>
     </w:p>
     <w:p>
       <w:pPr>
-        <w:pStyle w:val="Pargrafdellista"/>
+        <w:pStyle w:val="Prrafodelista"/>
         <w:numPr>
           <w:ilvl w:val="0"/>
           <w:numId w:val="2"/>
@@ -692,20 +700,22 @@
           <w:rFonts w:ascii="Arial" w:hAnsi="Arial" w:cs="Arial"/>
           <w:bCs/>
           <w:iCs/>
-        </w:rPr>
-      </w:pPr>
-      <w:r>
-        <w:rPr>
-          <w:rFonts w:ascii="Arial" w:hAnsi="Arial" w:cs="Arial"/>
-          <w:bCs/>
-          <w:iCs/>
+          <w:highlight w:val="darkGray"/>
+        </w:rPr>
+      </w:pPr>
+      <w:r>
+        <w:rPr>
+          <w:rFonts w:ascii="Arial" w:hAnsi="Arial" w:cs="Arial"/>
+          <w:bCs/>
+          <w:iCs/>
+          <w:highlight w:val="darkGray"/>
         </w:rPr>
         <w:t>La contrasenya haurà d’estar encriptada.</w:t>
       </w:r>
     </w:p>
     <w:p>
       <w:pPr>
-        <w:pStyle w:val="Pargrafdellista"/>
+        <w:pStyle w:val="Prrafodelista"/>
         <w:numPr>
           <w:ilvl w:val="0"/>
           <w:numId w:val="2"/>
@@ -716,39 +726,45 @@
           <w:rFonts w:ascii="Arial" w:hAnsi="Arial" w:cs="Arial"/>
           <w:bCs/>
           <w:iCs/>
-        </w:rPr>
-      </w:pPr>
-      <w:r>
-        <w:rPr>
-          <w:rFonts w:ascii="Arial" w:hAnsi="Arial" w:cs="Arial"/>
-          <w:bCs/>
-          <w:iCs/>
+          <w:highlight w:val="darkGray"/>
+        </w:rPr>
+      </w:pPr>
+      <w:r>
+        <w:rPr>
+          <w:rFonts w:ascii="Arial" w:hAnsi="Arial" w:cs="Arial"/>
+          <w:bCs/>
+          <w:iCs/>
+          <w:highlight w:val="darkGray"/>
         </w:rPr>
         <w:t>Si l’usuari comet un error a l’hora d’enregistrar-se, s’hauran de mantenir les dades al formulari actual.</w:t>
       </w:r>
     </w:p>
     <w:p>
       <w:pPr>
-        <w:pStyle w:val="Pargrafdellista"/>
+        <w:pStyle w:val="Prrafodelista"/>
         <w:numPr>
           <w:ilvl w:val="0"/>
           <w:numId w:val="2"/>
         </w:numPr>
         <w:spacing w:before="240" w:after="120" w:line="360" w:lineRule="auto"/>
         <w:jc w:val="both"/>
-      </w:pPr>
-      <w:r>
-        <w:rPr>
-          <w:rFonts w:ascii="Arial" w:hAnsi="Arial" w:cs="Arial"/>
-          <w:bCs/>
-          <w:iCs/>
+        <w:rPr>
+          <w:highlight w:val="darkGray"/>
+        </w:rPr>
+      </w:pPr>
+      <w:r>
+        <w:rPr>
+          <w:rFonts w:ascii="Arial" w:hAnsi="Arial" w:cs="Arial"/>
+          <w:bCs/>
+          <w:iCs/>
+          <w:highlight w:val="darkGray"/>
         </w:rPr>
         <w:t>S’ha de donar l’opció de recuperar la contrasenya des del mateix formulari.</w:t>
       </w:r>
     </w:p>
     <w:p>
       <w:pPr>
-        <w:pStyle w:val="Pargrafdellista"/>
+        <w:pStyle w:val="Prrafodelista"/>
         <w:numPr>
           <w:ilvl w:val="0"/>
           <w:numId w:val="2"/>
@@ -786,26 +802,28 @@
     </w:p>
     <w:p>
       <w:pPr>
-        <w:pStyle w:val="Pargrafdellista"/>
+        <w:pStyle w:val="Prrafodelista"/>
         <w:spacing w:before="240" w:after="120" w:line="360" w:lineRule="auto"/>
         <w:ind w:firstLine="720"/>
         <w:jc w:val="both"/>
         <w:rPr>
           <w:rFonts w:ascii="Arial" w:hAnsi="Arial" w:cs="Arial"/>
           <w:strike/>
+          <w:highlight w:val="darkGray"/>
         </w:rPr>
       </w:pPr>
       <w:r>
         <w:rPr>
           <w:rFonts w:ascii="Arial" w:hAnsi="Arial" w:cs="Arial"/>
           <w:strike/>
+          <w:highlight w:val="darkGray"/>
         </w:rPr>
         <w:t>https://developers.google.com/recaptcha/docs/versions</w:t>
       </w:r>
     </w:p>
     <w:p>
       <w:pPr>
-        <w:pStyle w:val="Pargrafdellista"/>
+        <w:pStyle w:val="Prrafodelista"/>
         <w:numPr>
           <w:ilvl w:val="0"/>
           <w:numId w:val="2"/>
@@ -814,18 +832,20 @@
         <w:jc w:val="both"/>
         <w:rPr>
           <w:rFonts w:ascii="Arial" w:hAnsi="Arial" w:cs="Arial"/>
-        </w:rPr>
-      </w:pPr>
-      <w:r>
-        <w:rPr>
-          <w:rFonts w:ascii="Arial" w:hAnsi="Arial" w:cs="Arial"/>
+          <w:highlight w:val="darkGray"/>
+        </w:rPr>
+      </w:pPr>
+      <w:r>
+        <w:rPr>
+          <w:rFonts w:ascii="Arial" w:hAnsi="Arial" w:cs="Arial"/>
+          <w:highlight w:val="darkGray"/>
         </w:rPr>
         <w:t>Una vegada validat, s’ha de mantenir la sessió de l’usuari almenys 30min activa ($_SESSION).</w:t>
       </w:r>
     </w:p>
     <w:p>
       <w:pPr>
-        <w:pStyle w:val="Pargrafdellista"/>
+        <w:pStyle w:val="Prrafodelista"/>
         <w:numPr>
           <w:ilvl w:val="0"/>
           <w:numId w:val="2"/>
@@ -834,18 +854,20 @@
         <w:jc w:val="both"/>
         <w:rPr>
           <w:rFonts w:ascii="Arial" w:hAnsi="Arial"/>
+          <w:highlight w:val="darkGray"/>
         </w:rPr>
       </w:pPr>
       <w:r>
         <w:rPr>
           <w:rFonts w:ascii="Arial" w:hAnsi="Arial"/>
+          <w:highlight w:val="darkGray"/>
         </w:rPr>
         <w:t>En cas de desenvolupar aquesta opció, caldrà comentar el codi de l’opció que es demana a l’enunciat bàsic, és a dir, per a qualsevol opció realitzada, no elimineu la part bàsica demanada a l’enunciat.</w:t>
       </w:r>
     </w:p>
     <w:p>
       <w:pPr>
-        <w:pStyle w:val="Pargrafdellista"/>
+        <w:pStyle w:val="Prrafodelista"/>
         <w:numPr>
           <w:ilvl w:val="0"/>
           <w:numId w:val="2"/>
@@ -854,18 +876,20 @@
         <w:jc w:val="both"/>
         <w:rPr>
           <w:rFonts w:ascii="Arial" w:hAnsi="Arial"/>
+          <w:highlight w:val="darkGray"/>
         </w:rPr>
       </w:pPr>
       <w:r>
         <w:rPr>
           <w:rFonts w:ascii="Arial" w:hAnsi="Arial"/>
+          <w:highlight w:val="darkGray"/>
         </w:rPr>
         <w:t>Treballeu amb funcions</w:t>
       </w:r>
     </w:p>
     <w:p>
       <w:pPr>
-        <w:pStyle w:val="Pargrafdellista"/>
+        <w:pStyle w:val="Prrafodelista"/>
         <w:numPr>
           <w:ilvl w:val="0"/>
           <w:numId w:val="2"/>
@@ -893,7 +917,7 @@
     </w:p>
     <w:p>
       <w:pPr>
-        <w:pStyle w:val="Pargrafdellista"/>
+        <w:pStyle w:val="Prrafodelista"/>
         <w:numPr>
           <w:ilvl w:val="0"/>
           <w:numId w:val="2"/>
@@ -958,7 +982,7 @@
     </w:p>
     <w:p>
       <w:pPr>
-        <w:pStyle w:val="Ttol3"/>
+        <w:pStyle w:val="Ttulo3"/>
         <w:rPr>
           <w:strike/>
         </w:rPr>
@@ -1211,7 +1235,7 @@
     </w:p>
     <w:p>
       <w:pPr>
-        <w:pStyle w:val="Ttol3"/>
+        <w:pStyle w:val="Ttulo3"/>
         <w:rPr>
           <w:strike/>
         </w:rPr>
@@ -1228,7 +1252,7 @@
     </w:p>
     <w:p>
       <w:pPr>
-        <w:pStyle w:val="Pargrafdellista"/>
+        <w:pStyle w:val="Prrafodelista"/>
         <w:numPr>
           <w:ilvl w:val="0"/>
           <w:numId w:val="5"/>
@@ -1251,7 +1275,7 @@
     </w:p>
     <w:p>
       <w:pPr>
-        <w:pStyle w:val="Pargrafdellista"/>
+        <w:pStyle w:val="Prrafodelista"/>
         <w:rPr>
           <w:rFonts w:ascii="Arial" w:hAnsi="Arial" w:cs="Arial"/>
           <w:bCs/>
@@ -1277,7 +1301,7 @@
     </w:p>
     <w:p>
       <w:pPr>
-        <w:pStyle w:val="Ttol3"/>
+        <w:pStyle w:val="Ttulo3"/>
         <w:spacing w:before="0" w:after="0"/>
       </w:pPr>
       <w:bookmarkStart w:id="3" w:name="_Toc148196445"/>
@@ -1525,7 +1549,7 @@
     </w:p>
     <w:p>
       <w:pPr>
-        <w:pStyle w:val="Pargrafdellista"/>
+        <w:pStyle w:val="Prrafodelista"/>
         <w:spacing w:before="240" w:after="120" w:line="240" w:lineRule="auto"/>
         <w:jc w:val="both"/>
         <w:rPr>
@@ -1537,7 +1561,7 @@
     </w:p>
     <w:p>
       <w:pPr>
-        <w:pStyle w:val="Pargrafdellista"/>
+        <w:pStyle w:val="Prrafodelista"/>
         <w:numPr>
           <w:ilvl w:val="0"/>
           <w:numId w:val="4"/>
@@ -1562,7 +1586,7 @@
     </w:p>
     <w:p>
       <w:pPr>
-        <w:pStyle w:val="Pargrafdellista"/>
+        <w:pStyle w:val="Prrafodelista"/>
         <w:spacing w:before="240" w:after="120" w:line="240" w:lineRule="auto"/>
         <w:jc w:val="both"/>
         <w:rPr>
@@ -1638,7 +1662,7 @@
     </w:p>
     <w:p>
       <w:pPr>
-        <w:pStyle w:val="Pargrafdellista"/>
+        <w:pStyle w:val="Prrafodelista"/>
         <w:spacing w:before="240" w:after="120" w:line="240" w:lineRule="auto"/>
         <w:jc w:val="both"/>
         <w:rPr>
@@ -1692,7 +1716,7 @@
     </w:p>
     <w:p>
       <w:pPr>
-        <w:pStyle w:val="Pargrafdellista"/>
+        <w:pStyle w:val="Prrafodelista"/>
         <w:spacing w:before="240" w:after="120" w:line="240" w:lineRule="auto"/>
         <w:jc w:val="both"/>
         <w:rPr>
@@ -1708,7 +1732,7 @@
     </w:p>
     <w:p>
       <w:pPr>
-        <w:pStyle w:val="Pargrafdellista"/>
+        <w:pStyle w:val="Prrafodelista"/>
         <w:spacing w:before="240" w:after="120" w:line="240" w:lineRule="auto"/>
         <w:jc w:val="both"/>
         <w:rPr>
@@ -1718,7 +1742,7 @@
     </w:p>
     <w:p>
       <w:pPr>
-        <w:pStyle w:val="Pargrafdellista"/>
+        <w:pStyle w:val="Prrafodelista"/>
         <w:spacing w:before="240" w:after="120" w:line="240" w:lineRule="auto"/>
         <w:jc w:val="both"/>
         <w:rPr>
@@ -1738,7 +1762,7 @@
     </w:p>
     <w:p>
       <w:pPr>
-        <w:pStyle w:val="Pargrafdellista"/>
+        <w:pStyle w:val="Prrafodelista"/>
         <w:spacing w:before="240" w:after="120" w:line="240" w:lineRule="auto"/>
         <w:jc w:val="both"/>
         <w:rPr>
@@ -1775,7 +1799,7 @@
     </w:p>
     <w:p>
       <w:pPr>
-        <w:pStyle w:val="Ttol3"/>
+        <w:pStyle w:val="Ttulo3"/>
       </w:pPr>
       <w:bookmarkStart w:id="4" w:name="_Toc148196446"/>
       <w:r>
@@ -1789,7 +1813,7 @@
     </w:p>
     <w:p>
       <w:pPr>
-        <w:pStyle w:val="Pargrafdellista"/>
+        <w:pStyle w:val="Prrafodelista"/>
         <w:numPr>
           <w:ilvl w:val="0"/>
           <w:numId w:val="3"/>
@@ -1859,7 +1883,7 @@
     </w:p>
     <w:p>
       <w:pPr>
-        <w:pStyle w:val="Pargrafdellista"/>
+        <w:pStyle w:val="Prrafodelista"/>
         <w:numPr>
           <w:ilvl w:val="0"/>
           <w:numId w:val="3"/>
@@ -1913,7 +1937,7 @@
     </w:p>
     <w:p>
       <w:pPr>
-        <w:pStyle w:val="Pargrafdellista"/>
+        <w:pStyle w:val="Prrafodelista"/>
         <w:numPr>
           <w:ilvl w:val="0"/>
           <w:numId w:val="3"/>
@@ -1935,7 +1959,7 @@
     </w:p>
     <w:p>
       <w:pPr>
-        <w:pStyle w:val="Pargrafdellista"/>
+        <w:pStyle w:val="Prrafodelista"/>
         <w:numPr>
           <w:ilvl w:val="0"/>
           <w:numId w:val="3"/>
@@ -1989,7 +2013,7 @@
     </w:p>
     <w:p>
       <w:pPr>
-        <w:pStyle w:val="Pargrafdellista"/>
+        <w:pStyle w:val="Prrafodelista"/>
         <w:numPr>
           <w:ilvl w:val="1"/>
           <w:numId w:val="3"/>
@@ -2010,7 +2034,7 @@
     </w:p>
     <w:p>
       <w:pPr>
-        <w:pStyle w:val="Pargrafdellista"/>
+        <w:pStyle w:val="Prrafodelista"/>
         <w:numPr>
           <w:ilvl w:val="0"/>
           <w:numId w:val="3"/>
@@ -2095,7 +2119,7 @@
     </w:p>
     <w:p>
       <w:pPr>
-        <w:pStyle w:val="Pargrafdellista"/>
+        <w:pStyle w:val="Prrafodelista"/>
         <w:numPr>
           <w:ilvl w:val="0"/>
           <w:numId w:val="3"/>
@@ -2182,7 +2206,7 @@
     </w:p>
     <w:p>
       <w:pPr>
-        <w:pStyle w:val="Pargrafdellista"/>
+        <w:pStyle w:val="Prrafodelista"/>
         <w:numPr>
           <w:ilvl w:val="0"/>
           <w:numId w:val="3"/>
@@ -2236,7 +2260,7 @@
     </w:p>
     <w:p>
       <w:pPr>
-        <w:pStyle w:val="Pargrafdellista"/>
+        <w:pStyle w:val="Prrafodelista"/>
         <w:numPr>
           <w:ilvl w:val="0"/>
           <w:numId w:val="3"/>
@@ -2258,7 +2282,7 @@
     </w:p>
     <w:p>
       <w:pPr>
-        <w:pStyle w:val="Pargrafdellista"/>
+        <w:pStyle w:val="Prrafodelista"/>
         <w:numPr>
           <w:ilvl w:val="1"/>
           <w:numId w:val="3"/>
@@ -2296,7 +2320,7 @@
     </w:p>
     <w:p>
       <w:pPr>
-        <w:pStyle w:val="Pargrafdellista"/>
+        <w:pStyle w:val="Prrafodelista"/>
         <w:numPr>
           <w:ilvl w:val="0"/>
           <w:numId w:val="3"/>
@@ -2350,7 +2374,7 @@
     </w:p>
     <w:p>
       <w:pPr>
-        <w:pStyle w:val="Pargrafdellista"/>
+        <w:pStyle w:val="Prrafodelista"/>
         <w:numPr>
           <w:ilvl w:val="0"/>
           <w:numId w:val="3"/>
@@ -2372,7 +2396,7 @@
     </w:p>
     <w:p>
       <w:pPr>
-        <w:pStyle w:val="Pargrafdellista"/>
+        <w:pStyle w:val="Prrafodelista"/>
         <w:numPr>
           <w:ilvl w:val="1"/>
           <w:numId w:val="3"/>
@@ -2394,7 +2418,7 @@
     </w:p>
     <w:p>
       <w:pPr>
-        <w:pStyle w:val="Pargrafdellista"/>
+        <w:pStyle w:val="Prrafodelista"/>
         <w:numPr>
           <w:ilvl w:val="1"/>
           <w:numId w:val="3"/>
@@ -2416,7 +2440,7 @@
     </w:p>
     <w:p>
       <w:pPr>
-        <w:pStyle w:val="Pargrafdellista"/>
+        <w:pStyle w:val="Prrafodelista"/>
         <w:numPr>
           <w:ilvl w:val="0"/>
           <w:numId w:val="3"/>
@@ -2526,7 +2550,7 @@
     </w:p>
     <w:p>
       <w:pPr>
-        <w:pStyle w:val="Pargrafdellista"/>
+        <w:pStyle w:val="Prrafodelista"/>
         <w:numPr>
           <w:ilvl w:val="0"/>
           <w:numId w:val="3"/>
@@ -2564,7 +2588,7 @@
     </w:p>
     <w:p>
       <w:pPr>
-        <w:pStyle w:val="Pargrafdellista"/>
+        <w:pStyle w:val="Prrafodelista"/>
         <w:numPr>
           <w:ilvl w:val="1"/>
           <w:numId w:val="3"/>
@@ -2619,7 +2643,7 @@
     </w:p>
     <w:p>
       <w:pPr>
-        <w:pStyle w:val="Pargrafdellista"/>
+        <w:pStyle w:val="Prrafodelista"/>
         <w:numPr>
           <w:ilvl w:val="1"/>
           <w:numId w:val="3"/>
@@ -2657,7 +2681,7 @@
     </w:p>
     <w:p>
       <w:pPr>
-        <w:pStyle w:val="Pargrafdellista"/>
+        <w:pStyle w:val="Prrafodelista"/>
         <w:numPr>
           <w:ilvl w:val="0"/>
           <w:numId w:val="3"/>
@@ -2722,12 +2746,12 @@
     </w:p>
     <w:p>
       <w:pPr>
-        <w:pStyle w:val="Ttol3"/>
-      </w:pPr>
-    </w:p>
-    <w:p>
-      <w:pPr>
-        <w:pStyle w:val="Ttol3"/>
+        <w:pStyle w:val="Ttulo3"/>
+      </w:pPr>
+    </w:p>
+    <w:p>
+      <w:pPr>
+        <w:pStyle w:val="Ttulo3"/>
       </w:pPr>
       <w:bookmarkStart w:id="5" w:name="_Toc148196447"/>
       <w:r>
@@ -2904,7 +2928,7 @@
 <w:hdr xmlns:wpc="http://schemas.microsoft.com/office/word/2010/wordprocessingCanvas" xmlns:cx="http://schemas.microsoft.com/office/drawing/2014/chartex" xmlns:cx1="http://schemas.microsoft.com/office/drawing/2015/9/8/chartex" xmlns:cx2="http://schemas.microsoft.com/office/drawing/2015/10/21/chartex" xmlns:cx3="http://schemas.microsoft.com/office/drawing/2016/5/9/chartex" xmlns:cx4="http://schemas.microsoft.com/office/drawing/2016/5/10/chartex" xmlns:cx5="http://schemas.microsoft.com/office/drawing/2016/5/11/chartex" xmlns:cx6="http://schemas.microsoft.com/office/drawing/2016/5/12/chartex" xmlns:cx7="http://schemas.microsoft.com/office/drawing/2016/5/13/chartex" xmlns:cx8="http://schemas.microsoft.com/office/drawing/2016/5/14/chartex" xmlns:mc="http://schemas.openxmlformats.org/markup-compatibility/2006" xmlns:aink="http://schemas.microsoft.com/office/drawing/2016/ink" xmlns:am3d="http://schemas.microsoft.com/office/drawing/2017/model3d" xmlns:o="urn:schemas-microsoft-com:office:office" xmlns:oel="http://schemas.microsoft.com/office/2019/extlst" xmlns:r="http://schemas.openxmlformats.org/officeDocument/2006/relationships" xmlns:m="http://schemas.openxmlformats.org/officeDocument/2006/math" xmlns:v="urn:schemas-microsoft-com:vml" xmlns:wp14="http://schemas.microsoft.com/office/word/2010/wordprocessingDrawing" xmlns:wp="http://schemas.openxmlformats.org/drawingml/2006/wordprocessingDrawing" xmlns:w10="urn:schemas-microsoft-com:office:word" xmlns:w="http://schemas.openxmlformats.org/wordprocessingml/2006/main" xmlns:w14="http://schemas.microsoft.com/office/word/2010/wordml" xmlns:w15="http://schemas.microsoft.com/office/word/2012/wordml" xmlns:w16cex="http://schemas.microsoft.com/office/word/2018/wordml/cex" xmlns:w16cid="http://schemas.microsoft.com/office/word/2016/wordml/cid" xmlns:w16="http://schemas.microsoft.com/office/word/2018/wordml" xmlns:w16sdtdh="http://schemas.microsoft.com/office/word/2020/wordml/sdtdatahash" xmlns:w16se="http://schemas.microsoft.com/office/word/2015/wordml/symex" xmlns:wpg="http://schemas.microsoft.com/office/word/2010/wordprocessingGroup" xmlns:wpi="http://schemas.microsoft.com/office/word/2010/wordprocessingInk" xmlns:wne="http://schemas.microsoft.com/office/word/2006/wordml" xmlns:wps="http://schemas.microsoft.com/office/word/2010/wordprocessingShape" mc:Ignorable="w14 w15 w16se w16cid w16 w16cex w16sdtdh wp14">
   <w:p>
     <w:pPr>
-      <w:pStyle w:val="Capalera"/>
+      <w:pStyle w:val="Encabezado"/>
       <w:keepNext/>
       <w:pBdr>
         <w:bottom w:val="single" w:sz="4" w:space="1" w:color="000000"/>
@@ -2930,7 +2954,7 @@
   </w:p>
   <w:p>
     <w:pPr>
-      <w:pStyle w:val="Capalera"/>
+      <w:pStyle w:val="Encabezado"/>
       <w:keepNext/>
       <w:pBdr>
         <w:bottom w:val="single" w:sz="4" w:space="1" w:color="000000"/>
@@ -3009,7 +3033,7 @@
 <w:hdr xmlns:wpc="http://schemas.microsoft.com/office/word/2010/wordprocessingCanvas" xmlns:cx="http://schemas.microsoft.com/office/drawing/2014/chartex" xmlns:cx1="http://schemas.microsoft.com/office/drawing/2015/9/8/chartex" xmlns:cx2="http://schemas.microsoft.com/office/drawing/2015/10/21/chartex" xmlns:cx3="http://schemas.microsoft.com/office/drawing/2016/5/9/chartex" xmlns:cx4="http://schemas.microsoft.com/office/drawing/2016/5/10/chartex" xmlns:cx5="http://schemas.microsoft.com/office/drawing/2016/5/11/chartex" xmlns:cx6="http://schemas.microsoft.com/office/drawing/2016/5/12/chartex" xmlns:cx7="http://schemas.microsoft.com/office/drawing/2016/5/13/chartex" xmlns:cx8="http://schemas.microsoft.com/office/drawing/2016/5/14/chartex" xmlns:mc="http://schemas.openxmlformats.org/markup-compatibility/2006" xmlns:aink="http://schemas.microsoft.com/office/drawing/2016/ink" xmlns:am3d="http://schemas.microsoft.com/office/drawing/2017/model3d" xmlns:o="urn:schemas-microsoft-com:office:office" xmlns:oel="http://schemas.microsoft.com/office/2019/extlst" xmlns:r="http://schemas.openxmlformats.org/officeDocument/2006/relationships" xmlns:m="http://schemas.openxmlformats.org/officeDocument/2006/math" xmlns:v="urn:schemas-microsoft-com:vml" xmlns:wp14="http://schemas.microsoft.com/office/word/2010/wordprocessingDrawing" xmlns:wp="http://schemas.openxmlformats.org/drawingml/2006/wordprocessingDrawing" xmlns:w10="urn:schemas-microsoft-com:office:word" xmlns:w="http://schemas.openxmlformats.org/wordprocessingml/2006/main" xmlns:w14="http://schemas.microsoft.com/office/word/2010/wordml" xmlns:w15="http://schemas.microsoft.com/office/word/2012/wordml" xmlns:w16cex="http://schemas.microsoft.com/office/word/2018/wordml/cex" xmlns:w16cid="http://schemas.microsoft.com/office/word/2016/wordml/cid" xmlns:w16="http://schemas.microsoft.com/office/word/2018/wordml" xmlns:w16sdtdh="http://schemas.microsoft.com/office/word/2020/wordml/sdtdatahash" xmlns:w16se="http://schemas.microsoft.com/office/word/2015/wordml/symex" xmlns:wpg="http://schemas.microsoft.com/office/word/2010/wordprocessingGroup" xmlns:wpi="http://schemas.microsoft.com/office/word/2010/wordprocessingInk" xmlns:wne="http://schemas.microsoft.com/office/word/2006/wordml" xmlns:wps="http://schemas.microsoft.com/office/word/2010/wordprocessingShape" mc:Ignorable="w14 w15 w16se w16cid w16 w16cex w16sdtdh wp14">
   <w:p>
     <w:pPr>
-      <w:pStyle w:val="Capalera"/>
+      <w:pStyle w:val="Encabezado"/>
       <w:keepNext/>
       <w:pBdr>
         <w:bottom w:val="single" w:sz="4" w:space="1" w:color="000000"/>
@@ -3035,7 +3059,7 @@
   </w:p>
   <w:p>
     <w:pPr>
-      <w:pStyle w:val="Capalera"/>
+      <w:pStyle w:val="Encabezado"/>
       <w:keepNext/>
       <w:pBdr>
         <w:bottom w:val="single" w:sz="4" w:space="1" w:color="000000"/>
@@ -3103,7 +3127,7 @@
   </w:p>
   <w:p>
     <w:pPr>
-      <w:pStyle w:val="Capalera"/>
+      <w:pStyle w:val="Encabezado"/>
       <w:keepNext/>
       <w:pBdr>
         <w:bottom w:val="single" w:sz="4" w:space="1" w:color="000000"/>
@@ -3122,7 +3146,7 @@
   </w:p>
   <w:p>
     <w:pPr>
-      <w:pStyle w:val="Capalera"/>
+      <w:pStyle w:val="Encabezado"/>
       <w:keepNext/>
       <w:pBdr>
         <w:bottom w:val="single" w:sz="4" w:space="1" w:color="000000"/>
@@ -3155,7 +3179,7 @@
   </w:p>
   <w:p>
     <w:pPr>
-      <w:pStyle w:val="Capalera"/>
+      <w:pStyle w:val="Encabezado"/>
       <w:rPr>
         <w:lang w:val="en-US"/>
       </w:rPr>
@@ -4391,10 +4415,10 @@
       <w:lang w:val="ca-ES"/>
     </w:rPr>
   </w:style>
-  <w:style w:type="paragraph" w:styleId="Ttol1">
+  <w:style w:type="paragraph" w:styleId="Ttulo1">
     <w:name w:val="heading 1"/>
     <w:basedOn w:val="Normal"/>
-    <w:link w:val="Ttol1Car"/>
+    <w:link w:val="Ttulo1Car"/>
     <w:qFormat/>
     <w:rsid w:val="00056080"/>
     <w:pPr>
@@ -4411,10 +4435,10 @@
       <w:lang w:eastAsia="es-ES"/>
     </w:rPr>
   </w:style>
-  <w:style w:type="paragraph" w:styleId="Ttol2">
+  <w:style w:type="paragraph" w:styleId="Ttulo2">
     <w:name w:val="heading 2"/>
     <w:basedOn w:val="Normal"/>
-    <w:link w:val="Ttol2Car"/>
+    <w:link w:val="Ttulo2Car"/>
     <w:qFormat/>
     <w:rsid w:val="00056080"/>
     <w:pPr>
@@ -4430,11 +4454,11 @@
       <w:lang w:eastAsia="es-ES"/>
     </w:rPr>
   </w:style>
-  <w:style w:type="paragraph" w:styleId="Ttol3">
+  <w:style w:type="paragraph" w:styleId="Ttulo3">
     <w:name w:val="heading 3"/>
-    <w:basedOn w:val="Ttol2"/>
+    <w:basedOn w:val="Ttulo2"/>
     <w:next w:val="Normal"/>
-    <w:link w:val="Ttol3Car"/>
+    <w:link w:val="Ttulo3Car"/>
     <w:qFormat/>
     <w:rsid w:val="00D467D2"/>
     <w:pPr>
@@ -4450,13 +4474,13 @@
       <w:lang w:eastAsia="ca-ES"/>
     </w:rPr>
   </w:style>
-  <w:style w:type="character" w:default="1" w:styleId="Lletraperdefectedelpargraf">
+  <w:style w:type="character" w:default="1" w:styleId="Fuentedeprrafopredeter">
     <w:name w:val="Default Paragraph Font"/>
     <w:uiPriority w:val="1"/>
     <w:semiHidden/>
     <w:unhideWhenUsed/>
   </w:style>
-  <w:style w:type="table" w:default="1" w:styleId="Taulanormal">
+  <w:style w:type="table" w:default="1" w:styleId="Tablanormal">
     <w:name w:val="Normal Table"/>
     <w:uiPriority w:val="99"/>
     <w:semiHidden/>
@@ -4471,7 +4495,7 @@
       </w:tblCellMar>
     </w:tblPr>
   </w:style>
-  <w:style w:type="numbering" w:default="1" w:styleId="Sensellista">
+  <w:style w:type="numbering" w:default="1" w:styleId="Sinlista">
     <w:name w:val="No List"/>
     <w:uiPriority w:val="99"/>
     <w:semiHidden/>
@@ -4479,7 +4503,7 @@
   </w:style>
   <w:style w:type="character" w:customStyle="1" w:styleId="EnlladInternet">
     <w:name w:val="Enllaç d'Internet"/>
-    <w:basedOn w:val="Lletraperdefectedelpargraf"/>
+    <w:basedOn w:val="Fuentedeprrafopredeter"/>
     <w:uiPriority w:val="99"/>
     <w:unhideWhenUsed/>
     <w:rsid w:val="001A7DF2"/>
@@ -4488,10 +4512,10 @@
       <w:u w:val="single"/>
     </w:rPr>
   </w:style>
-  <w:style w:type="character" w:customStyle="1" w:styleId="HTMLambformatpreviCar">
-    <w:name w:val="HTML amb format previ Car"/>
-    <w:basedOn w:val="Lletraperdefectedelpargraf"/>
-    <w:link w:val="HTMLambformatprevi"/>
+  <w:style w:type="character" w:customStyle="1" w:styleId="HTMLconformatoprevioCar">
+    <w:name w:val="HTML con formato previo Car"/>
+    <w:basedOn w:val="Fuentedeprrafopredeter"/>
+    <w:link w:val="HTMLconformatoprevio"/>
     <w:uiPriority w:val="99"/>
     <w:semiHidden/>
     <w:qFormat/>
@@ -4505,26 +4529,26 @@
   </w:style>
   <w:style w:type="character" w:customStyle="1" w:styleId="comment">
     <w:name w:val="comment"/>
-    <w:basedOn w:val="Lletraperdefectedelpargraf"/>
+    <w:basedOn w:val="Fuentedeprrafopredeter"/>
     <w:qFormat/>
     <w:rsid w:val="003F3381"/>
   </w:style>
   <w:style w:type="character" w:customStyle="1" w:styleId="name">
     <w:name w:val="name"/>
-    <w:basedOn w:val="Lletraperdefectedelpargraf"/>
+    <w:basedOn w:val="Fuentedeprrafopredeter"/>
     <w:qFormat/>
     <w:rsid w:val="003F3381"/>
   </w:style>
   <w:style w:type="character" w:customStyle="1" w:styleId="punctuation">
     <w:name w:val="punctuation"/>
-    <w:basedOn w:val="Lletraperdefectedelpargraf"/>
+    <w:basedOn w:val="Fuentedeprrafopredeter"/>
     <w:qFormat/>
     <w:rsid w:val="003F3381"/>
   </w:style>
-  <w:style w:type="character" w:customStyle="1" w:styleId="TextdeglobusCar">
-    <w:name w:val="Text de globus Car"/>
-    <w:basedOn w:val="Lletraperdefectedelpargraf"/>
-    <w:link w:val="Textdeglobus"/>
+  <w:style w:type="character" w:customStyle="1" w:styleId="TextodegloboCar">
+    <w:name w:val="Texto de globo Car"/>
+    <w:basedOn w:val="Fuentedeprrafopredeter"/>
+    <w:link w:val="Textodeglobo"/>
     <w:uiPriority w:val="99"/>
     <w:semiHidden/>
     <w:qFormat/>
@@ -4535,10 +4559,10 @@
       <w:szCs w:val="16"/>
     </w:rPr>
   </w:style>
-  <w:style w:type="character" w:customStyle="1" w:styleId="Ttol1Car">
-    <w:name w:val="Títol 1 Car"/>
-    <w:basedOn w:val="Lletraperdefectedelpargraf"/>
-    <w:link w:val="Ttol1"/>
+  <w:style w:type="character" w:customStyle="1" w:styleId="Ttulo1Car">
+    <w:name w:val="Título 1 Car"/>
+    <w:basedOn w:val="Fuentedeprrafopredeter"/>
+    <w:link w:val="Ttulo1"/>
     <w:uiPriority w:val="9"/>
     <w:qFormat/>
     <w:rsid w:val="00056080"/>
@@ -4552,10 +4576,10 @@
       <w:lang w:eastAsia="es-ES"/>
     </w:rPr>
   </w:style>
-  <w:style w:type="character" w:customStyle="1" w:styleId="Ttol2Car">
-    <w:name w:val="Títol 2 Car"/>
-    <w:basedOn w:val="Lletraperdefectedelpargraf"/>
-    <w:link w:val="Ttol2"/>
+  <w:style w:type="character" w:customStyle="1" w:styleId="Ttulo2Car">
+    <w:name w:val="Título 2 Car"/>
+    <w:basedOn w:val="Fuentedeprrafopredeter"/>
+    <w:link w:val="Ttulo2"/>
     <w:uiPriority w:val="9"/>
     <w:qFormat/>
     <w:rsid w:val="00056080"/>
@@ -4570,121 +4594,121 @@
   </w:style>
   <w:style w:type="character" w:customStyle="1" w:styleId="c1">
     <w:name w:val="c1"/>
-    <w:basedOn w:val="Lletraperdefectedelpargraf"/>
+    <w:basedOn w:val="Fuentedeprrafopredeter"/>
     <w:qFormat/>
     <w:rsid w:val="00056080"/>
   </w:style>
   <w:style w:type="character" w:customStyle="1" w:styleId="kn">
     <w:name w:val="kn"/>
-    <w:basedOn w:val="Lletraperdefectedelpargraf"/>
+    <w:basedOn w:val="Fuentedeprrafopredeter"/>
     <w:qFormat/>
     <w:rsid w:val="00056080"/>
   </w:style>
   <w:style w:type="character" w:customStyle="1" w:styleId="nn">
     <w:name w:val="nn"/>
-    <w:basedOn w:val="Lletraperdefectedelpargraf"/>
+    <w:basedOn w:val="Fuentedeprrafopredeter"/>
     <w:qFormat/>
     <w:rsid w:val="00056080"/>
   </w:style>
   <w:style w:type="character" w:customStyle="1" w:styleId="k">
     <w:name w:val="k"/>
-    <w:basedOn w:val="Lletraperdefectedelpargraf"/>
+    <w:basedOn w:val="Fuentedeprrafopredeter"/>
     <w:qFormat/>
     <w:rsid w:val="00056080"/>
   </w:style>
   <w:style w:type="character" w:customStyle="1" w:styleId="nf">
     <w:name w:val="nf"/>
-    <w:basedOn w:val="Lletraperdefectedelpargraf"/>
+    <w:basedOn w:val="Fuentedeprrafopredeter"/>
     <w:qFormat/>
     <w:rsid w:val="00056080"/>
   </w:style>
   <w:style w:type="character" w:customStyle="1" w:styleId="p">
     <w:name w:val="p"/>
-    <w:basedOn w:val="Lletraperdefectedelpargraf"/>
+    <w:basedOn w:val="Fuentedeprrafopredeter"/>
     <w:qFormat/>
     <w:rsid w:val="00056080"/>
   </w:style>
   <w:style w:type="character" w:customStyle="1" w:styleId="n">
     <w:name w:val="n"/>
-    <w:basedOn w:val="Lletraperdefectedelpargraf"/>
+    <w:basedOn w:val="Fuentedeprrafopredeter"/>
     <w:qFormat/>
     <w:rsid w:val="00056080"/>
   </w:style>
   <w:style w:type="character" w:customStyle="1" w:styleId="o">
     <w:name w:val="o"/>
-    <w:basedOn w:val="Lletraperdefectedelpargraf"/>
+    <w:basedOn w:val="Fuentedeprrafopredeter"/>
     <w:qFormat/>
     <w:rsid w:val="00056080"/>
   </w:style>
   <w:style w:type="character" w:customStyle="1" w:styleId="bp">
     <w:name w:val="bp"/>
-    <w:basedOn w:val="Lletraperdefectedelpargraf"/>
+    <w:basedOn w:val="Fuentedeprrafopredeter"/>
     <w:qFormat/>
     <w:rsid w:val="00056080"/>
   </w:style>
   <w:style w:type="character" w:customStyle="1" w:styleId="s2">
     <w:name w:val="s2"/>
-    <w:basedOn w:val="Lletraperdefectedelpargraf"/>
+    <w:basedOn w:val="Fuentedeprrafopredeter"/>
     <w:qFormat/>
     <w:rsid w:val="00056080"/>
   </w:style>
   <w:style w:type="character" w:customStyle="1" w:styleId="mi">
     <w:name w:val="mi"/>
-    <w:basedOn w:val="Lletraperdefectedelpargraf"/>
+    <w:basedOn w:val="Fuentedeprrafopredeter"/>
     <w:qFormat/>
     <w:rsid w:val="00056080"/>
   </w:style>
   <w:style w:type="character" w:customStyle="1" w:styleId="s1">
     <w:name w:val="s1"/>
-    <w:basedOn w:val="Lletraperdefectedelpargraf"/>
+    <w:basedOn w:val="Fuentedeprrafopredeter"/>
     <w:qFormat/>
     <w:rsid w:val="00056080"/>
   </w:style>
   <w:style w:type="character" w:customStyle="1" w:styleId="err">
     <w:name w:val="err"/>
-    <w:basedOn w:val="Lletraperdefectedelpargraf"/>
+    <w:basedOn w:val="Fuentedeprrafopredeter"/>
     <w:qFormat/>
     <w:rsid w:val="00056080"/>
   </w:style>
   <w:style w:type="character" w:customStyle="1" w:styleId="nt">
     <w:name w:val="nt"/>
-    <w:basedOn w:val="Lletraperdefectedelpargraf"/>
+    <w:basedOn w:val="Fuentedeprrafopredeter"/>
     <w:qFormat/>
     <w:rsid w:val="0025342C"/>
   </w:style>
   <w:style w:type="character" w:customStyle="1" w:styleId="keyword">
     <w:name w:val="keyword"/>
-    <w:basedOn w:val="Lletraperdefectedelpargraf"/>
+    <w:basedOn w:val="Fuentedeprrafopredeter"/>
     <w:qFormat/>
     <w:rsid w:val="009541AF"/>
   </w:style>
   <w:style w:type="character" w:customStyle="1" w:styleId="operator">
     <w:name w:val="operator"/>
-    <w:basedOn w:val="Lletraperdefectedelpargraf"/>
+    <w:basedOn w:val="Fuentedeprrafopredeter"/>
     <w:qFormat/>
     <w:rsid w:val="009541AF"/>
   </w:style>
   <w:style w:type="character" w:customStyle="1" w:styleId="literal">
     <w:name w:val="literal"/>
-    <w:basedOn w:val="Lletraperdefectedelpargraf"/>
+    <w:basedOn w:val="Fuentedeprrafopredeter"/>
     <w:qFormat/>
     <w:rsid w:val="009541AF"/>
   </w:style>
   <w:style w:type="character" w:customStyle="1" w:styleId="ow">
     <w:name w:val="ow"/>
-    <w:basedOn w:val="Lletraperdefectedelpargraf"/>
+    <w:basedOn w:val="Fuentedeprrafopredeter"/>
     <w:qFormat/>
     <w:rsid w:val="00846CD9"/>
   </w:style>
   <w:style w:type="character" w:customStyle="1" w:styleId="nb">
     <w:name w:val="nb"/>
-    <w:basedOn w:val="Lletraperdefectedelpargraf"/>
+    <w:basedOn w:val="Fuentedeprrafopredeter"/>
     <w:qFormat/>
     <w:rsid w:val="00846CD9"/>
   </w:style>
-  <w:style w:type="character" w:styleId="Textennegreta">
+  <w:style w:type="character" w:styleId="Textoennegrita">
     <w:name w:val="Strong"/>
-    <w:basedOn w:val="Lletraperdefectedelpargraf"/>
+    <w:basedOn w:val="Fuentedeprrafopredeter"/>
     <w:uiPriority w:val="22"/>
     <w:qFormat/>
     <w:rsid w:val="00990530"/>
@@ -4695,30 +4719,30 @@
   </w:style>
   <w:style w:type="character" w:customStyle="1" w:styleId="notranslate">
     <w:name w:val="notranslate"/>
-    <w:basedOn w:val="Lletraperdefectedelpargraf"/>
+    <w:basedOn w:val="Fuentedeprrafopredeter"/>
     <w:qFormat/>
     <w:rsid w:val="0016431F"/>
   </w:style>
-  <w:style w:type="character" w:customStyle="1" w:styleId="CapaleraCar">
-    <w:name w:val="Capçalera Car"/>
-    <w:basedOn w:val="Lletraperdefectedelpargraf"/>
-    <w:link w:val="Capalera"/>
+  <w:style w:type="character" w:customStyle="1" w:styleId="EncabezadoCar">
+    <w:name w:val="Encabezado Car"/>
+    <w:basedOn w:val="Fuentedeprrafopredeter"/>
+    <w:link w:val="Encabezado"/>
     <w:uiPriority w:val="99"/>
     <w:qFormat/>
     <w:rsid w:val="00D467D2"/>
   </w:style>
-  <w:style w:type="character" w:customStyle="1" w:styleId="PeuCar">
-    <w:name w:val="Peu Car"/>
-    <w:basedOn w:val="Lletraperdefectedelpargraf"/>
-    <w:link w:val="Peu"/>
+  <w:style w:type="character" w:customStyle="1" w:styleId="PiedepginaCar">
+    <w:name w:val="Pie de página Car"/>
+    <w:basedOn w:val="Fuentedeprrafopredeter"/>
+    <w:link w:val="Piedepgina"/>
     <w:uiPriority w:val="99"/>
     <w:qFormat/>
     <w:rsid w:val="00D467D2"/>
   </w:style>
-  <w:style w:type="character" w:customStyle="1" w:styleId="Ttol3Car">
-    <w:name w:val="Títol 3 Car"/>
-    <w:basedOn w:val="Lletraperdefectedelpargraf"/>
-    <w:link w:val="Ttol3"/>
+  <w:style w:type="character" w:customStyle="1" w:styleId="Ttulo3Car">
+    <w:name w:val="Título 3 Car"/>
+    <w:basedOn w:val="Fuentedeprrafopredeter"/>
+    <w:link w:val="Ttulo3"/>
     <w:qFormat/>
     <w:rsid w:val="00D467D2"/>
     <w:rPr>
@@ -4731,13 +4755,13 @@
   </w:style>
   <w:style w:type="character" w:customStyle="1" w:styleId="st">
     <w:name w:val="st"/>
-    <w:basedOn w:val="Lletraperdefectedelpargraf"/>
+    <w:basedOn w:val="Fuentedeprrafopredeter"/>
     <w:qFormat/>
     <w:rsid w:val="00245292"/>
   </w:style>
   <w:style w:type="character" w:customStyle="1" w:styleId="EnlladInternetvisitat">
     <w:name w:val="Enllaç d'Internet visitat"/>
-    <w:basedOn w:val="Lletraperdefectedelpargraf"/>
+    <w:basedOn w:val="Fuentedeprrafopredeter"/>
     <w:uiPriority w:val="99"/>
     <w:semiHidden/>
     <w:unhideWhenUsed/>
@@ -4754,7 +4778,7 @@
   <w:style w:type="paragraph" w:customStyle="1" w:styleId="Encapalament">
     <w:name w:val="Encapçalament"/>
     <w:basedOn w:val="Normal"/>
-    <w:next w:val="Textindependent"/>
+    <w:next w:val="Textoindependiente"/>
     <w:qFormat/>
     <w:pPr>
       <w:keepNext/>
@@ -4766,21 +4790,21 @@
       <w:szCs w:val="28"/>
     </w:rPr>
   </w:style>
-  <w:style w:type="paragraph" w:styleId="Textindependent">
+  <w:style w:type="paragraph" w:styleId="Textoindependiente">
     <w:name w:val="Body Text"/>
     <w:basedOn w:val="Normal"/>
     <w:pPr>
       <w:spacing w:after="140"/>
     </w:pPr>
   </w:style>
-  <w:style w:type="paragraph" w:styleId="Llista">
+  <w:style w:type="paragraph" w:styleId="Lista">
     <w:name w:val="List"/>
-    <w:basedOn w:val="Textindependent"/>
+    <w:basedOn w:val="Textoindependiente"/>
     <w:rPr>
       <w:rFonts w:cs="Lohit Devanagari"/>
     </w:rPr>
   </w:style>
-  <w:style w:type="paragraph" w:styleId="Llegenda">
+  <w:style w:type="paragraph" w:styleId="Descripcin">
     <w:name w:val="caption"/>
     <w:basedOn w:val="Normal"/>
     <w:qFormat/>
@@ -4840,10 +4864,10 @@
       <w:lang w:eastAsia="es-ES"/>
     </w:rPr>
   </w:style>
-  <w:style w:type="paragraph" w:styleId="HTMLambformatprevi">
+  <w:style w:type="paragraph" w:styleId="HTMLconformatoprevio">
     <w:name w:val="HTML Preformatted"/>
     <w:basedOn w:val="Normal"/>
-    <w:link w:val="HTMLambformatpreviCar"/>
+    <w:link w:val="HTMLconformatoprevioCar"/>
     <w:uiPriority w:val="99"/>
     <w:semiHidden/>
     <w:unhideWhenUsed/>
@@ -4877,10 +4901,10 @@
       <w:lang w:eastAsia="es-ES"/>
     </w:rPr>
   </w:style>
-  <w:style w:type="paragraph" w:styleId="Textdeglobus">
+  <w:style w:type="paragraph" w:styleId="Textodeglobo">
     <w:name w:val="Balloon Text"/>
     <w:basedOn w:val="Normal"/>
-    <w:link w:val="TextdeglobusCar"/>
+    <w:link w:val="TextodegloboCar"/>
     <w:uiPriority w:val="99"/>
     <w:semiHidden/>
     <w:unhideWhenUsed/>
@@ -4895,7 +4919,7 @@
       <w:szCs w:val="16"/>
     </w:rPr>
   </w:style>
-  <w:style w:type="paragraph" w:styleId="Pargrafdellista">
+  <w:style w:type="paragraph" w:styleId="Prrafodelista">
     <w:name w:val="List Paragraph"/>
     <w:basedOn w:val="Normal"/>
     <w:uiPriority w:val="34"/>
@@ -4911,10 +4935,10 @@
     <w:basedOn w:val="Normal"/>
     <w:qFormat/>
   </w:style>
-  <w:style w:type="paragraph" w:styleId="Capalera">
+  <w:style w:type="paragraph" w:styleId="Encabezado">
     <w:name w:val="header"/>
     <w:basedOn w:val="Normal"/>
-    <w:link w:val="CapaleraCar"/>
+    <w:link w:val="EncabezadoCar"/>
     <w:unhideWhenUsed/>
     <w:rsid w:val="00D467D2"/>
     <w:pPr>
@@ -4925,10 +4949,10 @@
       <w:spacing w:after="0" w:line="240" w:lineRule="auto"/>
     </w:pPr>
   </w:style>
-  <w:style w:type="paragraph" w:styleId="Peu">
+  <w:style w:type="paragraph" w:styleId="Piedepgina">
     <w:name w:val="footer"/>
     <w:basedOn w:val="Normal"/>
-    <w:link w:val="PeuCar"/>
+    <w:link w:val="PiedepginaCar"/>
     <w:uiPriority w:val="99"/>
     <w:unhideWhenUsed/>
     <w:rsid w:val="00D467D2"/>
@@ -4973,13 +4997,13 @@
       <w:lang w:eastAsia="ca-ES"/>
     </w:rPr>
   </w:style>
-  <w:style w:type="paragraph" w:styleId="Ttoldndex">
+  <w:style w:type="paragraph" w:styleId="Ttulodendice">
     <w:name w:val="index heading"/>
     <w:basedOn w:val="Encapalament"/>
   </w:style>
-  <w:style w:type="paragraph" w:styleId="TtoldelIDC">
+  <w:style w:type="paragraph" w:styleId="TtuloTDC">
     <w:name w:val="TOC Heading"/>
-    <w:basedOn w:val="Ttol1"/>
+    <w:basedOn w:val="Ttulo1"/>
     <w:next w:val="Normal"/>
     <w:uiPriority w:val="39"/>
     <w:unhideWhenUsed/>
@@ -5003,7 +5027,7 @@
       <w:lang w:eastAsia="ca-ES"/>
     </w:rPr>
   </w:style>
-  <w:style w:type="paragraph" w:styleId="IDC3">
+  <w:style w:type="paragraph" w:styleId="TDC3">
     <w:name w:val="toc 3"/>
     <w:basedOn w:val="Normal"/>
     <w:next w:val="Normal"/>
@@ -5016,9 +5040,9 @@
       <w:ind w:left="440"/>
     </w:pPr>
   </w:style>
-  <w:style w:type="character" w:styleId="Enlla">
+  <w:style w:type="character" w:styleId="Hipervnculo">
     <w:name w:val="Hyperlink"/>
-    <w:basedOn w:val="Lletraperdefectedelpargraf"/>
+    <w:basedOn w:val="Fuentedeprrafopredeter"/>
     <w:uiPriority w:val="99"/>
     <w:unhideWhenUsed/>
     <w:rsid w:val="00F92D1C"/>

</xml_diff>